<commit_message>
Test plan mod + Onderzoek voor herkansing
</commit_message>
<xml_diff>
--- a/Portfolio/P01 - Onderzoek.docx
+++ b/Portfolio/P01 - Onderzoek.docx
@@ -50,7 +50,7 @@
           <w:noProof/>
         </w:rPr>
         <w:drawing>
-          <wp:inline distT="114300" distB="114300" distL="114300" distR="114300">
+          <wp:inline distT="114300" distB="114300" distL="114300" distR="114300" wp14:anchorId="428DC842" wp14:editId="54486717">
             <wp:extent cx="5715000" cy="3333750"/>
             <wp:effectExtent l="0" t="0" r="0" b="0"/>
             <wp:docPr id="1" name="image1.png"/>
@@ -254,7 +254,23 @@
     <w:p/>
     <w:p>
       <w:r>
-        <w:t>Het originelen idee was dat het project gebruik ging maken van een tekst naar spraak programma, zoals kaldi en sphinx dit was helaas niet mogelijk, dit is omdat beide een AI zijn die getraind moet worden en meerderen resources nodig hebben die te veel tijd nodig zouden hebben.</w:t>
+        <w:t xml:space="preserve">Het originelen idee was dat het project gebruik ging maken van een tekst naar spraak programma, zoals </w:t>
+      </w:r>
+      <w:proofErr w:type="spellStart"/>
+      <w:r>
+        <w:t>kaldi</w:t>
+      </w:r>
+      <w:proofErr w:type="spellEnd"/>
+      <w:r>
+        <w:t xml:space="preserve"> en </w:t>
+      </w:r>
+      <w:proofErr w:type="spellStart"/>
+      <w:r>
+        <w:t>sphinx</w:t>
+      </w:r>
+      <w:proofErr w:type="spellEnd"/>
+      <w:r>
+        <w:t xml:space="preserve"> dit was helaas niet mogelijk, dit is omdat beide een AI zijn die getraind moet worden en meerderen resources nodig hebben die te veel tijd nodig zouden hebben.</w:t>
       </w:r>
     </w:p>
     <w:p/>
@@ -266,7 +282,15 @@
         <w:t>het proces</w:t>
       </w:r>
       <w:r>
-        <w:t xml:space="preserve"> eenvoudiger te maken, eerst was dat om een online browser based programma bij de naam speechnotes te gebruiken</w:t>
+        <w:t xml:space="preserve"> eenvoudiger te maken, eerst was dat om een online browser based programma bij de naam </w:t>
+      </w:r>
+      <w:proofErr w:type="spellStart"/>
+      <w:r>
+        <w:t>speechnotes</w:t>
+      </w:r>
+      <w:proofErr w:type="spellEnd"/>
+      <w:r>
+        <w:t xml:space="preserve"> te gebruiken</w:t>
       </w:r>
       <w:r>
         <w:t>,</w:t>
@@ -275,14 +299,67 @@
         <w:t xml:space="preserve"> </w:t>
       </w:r>
       <w:r>
-        <w:t>hier ben ik nooit aan gekomen. Ik ben daarna meer gaan kijken naar hoe ik de tekst die uit het tekst naar spraak zou kunnen laten registreren als computer input. Ik heb, met de hulp van mijn leraar Berend, op de node-key-sender libary gekomen.</w:t>
-      </w:r>
-      <w:r>
-        <w:t xml:space="preserve"> Ik daarna de node chat-example master genomen en extra code ervoor geschreven, deze code maakt het zo dat wanneer er bijvoorbeeld ‘up’ wordt ingetypt de up key wordt geregistreerd</w:t>
-      </w:r>
-      <w:r>
-        <w:t xml:space="preserve"> en verstuurd naar de servers OS(Oparating system(In dit geval windows</w:t>
-      </w:r>
+        <w:t>hier ben ik nooit aan gekomen. Ik ben daarna meer gaan kijken naar hoe ik de tekst die uit het tekst naar spraak zou kunnen laten registreren als computer input. Ik heb, met de hulp van mijn leraar Berend, op de node-</w:t>
+      </w:r>
+      <w:proofErr w:type="spellStart"/>
+      <w:r>
+        <w:t>key</w:t>
+      </w:r>
+      <w:proofErr w:type="spellEnd"/>
+      <w:r>
+        <w:t>-</w:t>
+      </w:r>
+      <w:proofErr w:type="spellStart"/>
+      <w:r>
+        <w:t>sender</w:t>
+      </w:r>
+      <w:proofErr w:type="spellEnd"/>
+      <w:r>
+        <w:t xml:space="preserve"> </w:t>
+      </w:r>
+      <w:proofErr w:type="spellStart"/>
+      <w:r>
+        <w:t>libary</w:t>
+      </w:r>
+      <w:proofErr w:type="spellEnd"/>
+      <w:r>
+        <w:t xml:space="preserve"> gekomen.</w:t>
+      </w:r>
+      <w:r>
+        <w:t xml:space="preserve"> Ik daarna de node chat-</w:t>
+      </w:r>
+      <w:proofErr w:type="spellStart"/>
+      <w:r>
+        <w:t>example</w:t>
+      </w:r>
+      <w:proofErr w:type="spellEnd"/>
+      <w:r>
+        <w:t xml:space="preserve"> master genomen en extra code ervoor geschreven, deze code maakt het zo dat wanneer er bijvoorbeeld ‘up’ wordt ingetypt de up </w:t>
+      </w:r>
+      <w:proofErr w:type="spellStart"/>
+      <w:r>
+        <w:t>key</w:t>
+      </w:r>
+      <w:proofErr w:type="spellEnd"/>
+      <w:r>
+        <w:t xml:space="preserve"> wordt geregistreerd</w:t>
+      </w:r>
+      <w:r>
+        <w:t xml:space="preserve"> en verstuurd naar de servers OS(</w:t>
+      </w:r>
+      <w:proofErr w:type="spellStart"/>
+      <w:r>
+        <w:t>Oparating</w:t>
+      </w:r>
+      <w:proofErr w:type="spellEnd"/>
+      <w:r>
+        <w:t xml:space="preserve"> system(In dit geval </w:t>
+      </w:r>
+      <w:proofErr w:type="spellStart"/>
+      <w:r>
+        <w:t>windows</w:t>
+      </w:r>
+      <w:proofErr w:type="spellEnd"/>
       <w:r>
         <w:t xml:space="preserve">. </w:t>
       </w:r>
@@ -295,25 +372,196 @@
       <w:r>
         <w:t xml:space="preserve"> kunnen mensen met het </w:t>
       </w:r>
-      <w:r>
-        <w:t>Ip adres van de computer, die het programma rent, in de chat komen en de voor gedefinieerde commands gebruiken om commands naar de server computer te geven.</w:t>
-      </w:r>
-      <w:r>
-        <w:t xml:space="preserve"> De input wordt door een switch gecheckt, deze switch gebruikt regular exspressions, zoals /start/i en de test functie om true of false door te geven en dan de passende code uit te voeren.</w:t>
-      </w:r>
+      <w:proofErr w:type="spellStart"/>
+      <w:r>
+        <w:t>Ip</w:t>
+      </w:r>
+      <w:proofErr w:type="spellEnd"/>
+      <w:r>
+        <w:t xml:space="preserve"> adres van de computer, die het programma rent, in de chat komen en de voor gedefinieerde </w:t>
+      </w:r>
+      <w:proofErr w:type="spellStart"/>
+      <w:r>
+        <w:t>commands</w:t>
+      </w:r>
+      <w:proofErr w:type="spellEnd"/>
+      <w:r>
+        <w:t xml:space="preserve"> gebruiken om </w:t>
+      </w:r>
+      <w:proofErr w:type="spellStart"/>
+      <w:r>
+        <w:t>commands</w:t>
+      </w:r>
+      <w:proofErr w:type="spellEnd"/>
+      <w:r>
+        <w:t xml:space="preserve"> naar de server computer te geven.</w:t>
+      </w:r>
+      <w:r>
+        <w:t xml:space="preserve"> De input wordt door een switch gecheckt, deze switch gebruikt </w:t>
+      </w:r>
+      <w:proofErr w:type="spellStart"/>
+      <w:r>
+        <w:t>regular</w:t>
+      </w:r>
+      <w:proofErr w:type="spellEnd"/>
       <w:r>
         <w:t xml:space="preserve"> </w:t>
       </w:r>
-    </w:p>
-    <w:p>
-      <w:r>
-        <w:t xml:space="preserve">Ook om te kunnen weten of de persoon hun string bedoelen voor input gebruikt het script een if loop voor de switch de bestaat uit een </w:t>
-      </w:r>
-      <w:r>
-        <w:t>indexof(“/”) hiermee kunt de server tussen scheid maken tussen input en normalen spraak.</w:t>
-      </w:r>
-      <w:bookmarkStart w:id="5" w:name="_GoBack"/>
-      <w:bookmarkEnd w:id="5"/>
+      <w:proofErr w:type="spellStart"/>
+      <w:r>
+        <w:t>exspressions</w:t>
+      </w:r>
+      <w:proofErr w:type="spellEnd"/>
+      <w:r>
+        <w:t xml:space="preserve">, zoals /start/i en de test functie om </w:t>
+      </w:r>
+      <w:proofErr w:type="spellStart"/>
+      <w:r>
+        <w:t>true</w:t>
+      </w:r>
+      <w:proofErr w:type="spellEnd"/>
+      <w:r>
+        <w:t xml:space="preserve"> of </w:t>
+      </w:r>
+      <w:proofErr w:type="spellStart"/>
+      <w:r>
+        <w:t>false</w:t>
+      </w:r>
+      <w:proofErr w:type="spellEnd"/>
+      <w:r>
+        <w:t xml:space="preserve"> door te geven en dan de passende code uit te voeren.</w:t>
+      </w:r>
+      <w:r>
+        <w:t xml:space="preserve"> </w:t>
+      </w:r>
+    </w:p>
+    <w:p>
+      <w:r>
+        <w:t xml:space="preserve">Ook om te kunnen weten of de persoon hun string bedoelen voor input gebruikt het script een </w:t>
+      </w:r>
+      <w:proofErr w:type="spellStart"/>
+      <w:r>
+        <w:t>if</w:t>
+      </w:r>
+      <w:proofErr w:type="spellEnd"/>
+      <w:r>
+        <w:t xml:space="preserve"> loop voor de switch de bestaat uit een </w:t>
+      </w:r>
+      <w:proofErr w:type="spellStart"/>
+      <w:r>
+        <w:t>indexof</w:t>
+      </w:r>
+      <w:proofErr w:type="spellEnd"/>
+      <w:r>
+        <w:t>(“/”) hiermee kunt de server tussen scheid maken tussen input en normalen spraak.</w:t>
+      </w:r>
+    </w:p>
+    <w:p/>
+    <w:p>
+      <w:pPr>
+        <w:pStyle w:val="Geenafstand"/>
+      </w:pPr>
+      <w:r>
+        <w:t>Herkansing:</w:t>
+      </w:r>
+    </w:p>
+    <w:p>
+      <w:r>
+        <w:t xml:space="preserve">Voor de herkansing van dit project heb 1 extra week gekregen, het plan van deze week is te zorgen dat het input gedeelte van het project werkt. Dit betekent dat ik moet gaan kijken naar een manier om de input die ik nu heb naar de gefocuste </w:t>
+      </w:r>
+      <w:proofErr w:type="spellStart"/>
+      <w:r>
+        <w:t>window</w:t>
+      </w:r>
+      <w:proofErr w:type="spellEnd"/>
+      <w:r>
+        <w:t xml:space="preserve"> te sturen.</w:t>
+      </w:r>
+    </w:p>
+    <w:p/>
+    <w:p>
+      <w:r>
+        <w:lastRenderedPageBreak/>
+        <w:t>Het is tot mijn attentie gekomen dat de node-</w:t>
+      </w:r>
+      <w:proofErr w:type="spellStart"/>
+      <w:r>
+        <w:t>key</w:t>
+      </w:r>
+      <w:proofErr w:type="spellEnd"/>
+      <w:r>
+        <w:t>-</w:t>
+      </w:r>
+      <w:proofErr w:type="spellStart"/>
+      <w:r>
+        <w:t>sender</w:t>
+      </w:r>
+      <w:proofErr w:type="spellEnd"/>
+      <w:r>
+        <w:t xml:space="preserve"> </w:t>
+      </w:r>
+      <w:proofErr w:type="spellStart"/>
+      <w:r>
+        <w:t>libary</w:t>
+      </w:r>
+      <w:proofErr w:type="spellEnd"/>
+      <w:r>
+        <w:t xml:space="preserve"> een </w:t>
+      </w:r>
+      <w:proofErr w:type="spellStart"/>
+      <w:r>
+        <w:t>wrapper</w:t>
+      </w:r>
+      <w:proofErr w:type="spellEnd"/>
+      <w:r>
+        <w:t xml:space="preserve"> voor een </w:t>
+      </w:r>
+      <w:proofErr w:type="spellStart"/>
+      <w:r>
+        <w:t>jar</w:t>
+      </w:r>
+      <w:proofErr w:type="spellEnd"/>
+      <w:r>
+        <w:t xml:space="preserve"> file is en een complete </w:t>
+      </w:r>
+      <w:proofErr w:type="spellStart"/>
+      <w:r>
+        <w:t>java</w:t>
+      </w:r>
+      <w:proofErr w:type="spellEnd"/>
+      <w:r>
+        <w:t xml:space="preserve"> </w:t>
+      </w:r>
+      <w:r>
+        <w:t xml:space="preserve">environment </w:t>
+      </w:r>
+      <w:r>
+        <w:t xml:space="preserve">nodig heeft om te werken, ik heb hier zelf niets van gemerkt, maar ik ben wel door deze persoon naar een alternatieve methoden gewezen, deze methoden </w:t>
+      </w:r>
+      <w:proofErr w:type="spellStart"/>
+      <w:r>
+        <w:t>Robotjs</w:t>
+      </w:r>
+      <w:proofErr w:type="spellEnd"/>
+      <w:r>
+        <w:t xml:space="preserve"> dit kan net zoals node-</w:t>
+      </w:r>
+      <w:proofErr w:type="spellStart"/>
+      <w:r>
+        <w:t>key</w:t>
+      </w:r>
+      <w:proofErr w:type="spellEnd"/>
+      <w:r>
+        <w:t>-</w:t>
+      </w:r>
+      <w:proofErr w:type="spellStart"/>
+      <w:r>
+        <w:t>sender</w:t>
+      </w:r>
+      <w:proofErr w:type="spellEnd"/>
+      <w:r>
+        <w:t xml:space="preserve"> input versturen.</w:t>
+      </w:r>
     </w:p>
     <w:p/>
     <w:p/>
@@ -321,8 +569,8 @@
       <w:pPr>
         <w:pStyle w:val="Kop1"/>
       </w:pPr>
-      <w:bookmarkStart w:id="6" w:name="_163c8u6z7h6g" w:colFirst="0" w:colLast="0"/>
-      <w:bookmarkEnd w:id="6"/>
+      <w:bookmarkStart w:id="5" w:name="_163c8u6z7h6g" w:colFirst="0" w:colLast="0"/>
+      <w:bookmarkEnd w:id="5"/>
       <w:r>
         <w:t>Resultaat</w:t>
       </w:r>
@@ -332,7 +580,15 @@
         <w:t>Het resultaat is een chat systeem</w:t>
       </w:r>
       <w:r>
-        <w:t>, die mensen kunnen joinen,</w:t>
+        <w:t xml:space="preserve">, die mensen kunnen </w:t>
+      </w:r>
+      <w:proofErr w:type="spellStart"/>
+      <w:r>
+        <w:t>joinen</w:t>
+      </w:r>
+      <w:proofErr w:type="spellEnd"/>
+      <w:r>
+        <w:t>,</w:t>
       </w:r>
       <w:r>
         <w:t xml:space="preserve"> die reageert op bepaalde woorden zoals up, </w:t>
@@ -346,8 +602,13 @@
       <w:r>
         <w:t>/</w:t>
       </w:r>
-      <w:r>
-        <w:t xml:space="preserve">left en </w:t>
+      <w:proofErr w:type="spellStart"/>
+      <w:r>
+        <w:t>left</w:t>
+      </w:r>
+      <w:proofErr w:type="spellEnd"/>
+      <w:r>
+        <w:t xml:space="preserve"> en </w:t>
       </w:r>
       <w:r>
         <w:t>/</w:t>
@@ -362,7 +623,9 @@
       <w:pPr>
         <w:pStyle w:val="Kop1"/>
       </w:pPr>
-      <w:bookmarkStart w:id="7" w:name="_o4gd9ybmog3" w:colFirst="0" w:colLast="0"/>
+      <w:bookmarkStart w:id="6" w:name="_o4gd9ybmog3" w:colFirst="0" w:colLast="0"/>
+      <w:bookmarkStart w:id="7" w:name="_GoBack"/>
+      <w:bookmarkEnd w:id="6"/>
       <w:bookmarkEnd w:id="7"/>
     </w:p>
     <w:p>
@@ -424,13 +687,22 @@
       </w:r>
     </w:p>
     <w:p>
-      <w:r>
-        <w:t>https://stackoverflow.com</w:t>
-      </w:r>
-    </w:p>
-    <w:p/>
+      <w:hyperlink r:id="rId11" w:history="1">
+        <w:r>
+          <w:rPr>
+            <w:rStyle w:val="Hyperlink"/>
+          </w:rPr>
+          <w:t>https://stackoverflow.com</w:t>
+        </w:r>
+      </w:hyperlink>
+    </w:p>
+    <w:p>
+      <w:r>
+        <w:t>http://robotjs.io/docs/syntax#keytapkey-modifier</w:t>
+      </w:r>
+    </w:p>
     <w:sectPr>
-      <w:headerReference w:type="default" r:id="rId11"/>
+      <w:headerReference w:type="default" r:id="rId12"/>
       <w:pgSz w:w="12240" w:h="15840"/>
       <w:pgMar w:top="1440" w:right="1440" w:bottom="1440" w:left="1440" w:header="0" w:footer="720" w:gutter="0"/>
       <w:pgNumType w:start="1"/>
@@ -1119,6 +1391,18 @@
       <w:shd w:val="clear" w:color="auto" w:fill="E1DFDD"/>
     </w:rPr>
   </w:style>
+  <w:style w:type="paragraph" w:styleId="Geenafstand">
+    <w:name w:val="No Spacing"/>
+    <w:uiPriority w:val="1"/>
+    <w:qFormat/>
+    <w:rsid w:val="00015B7E"/>
+    <w:pPr>
+      <w:spacing w:line="240" w:lineRule="auto"/>
+    </w:pPr>
+    <w:rPr>
+      <w:lang w:val="nl-NL"/>
+    </w:rPr>
+  </w:style>
 </w:styles>
 </file>
 

</xml_diff>

<commit_message>
Logboek + onderzoek + index.js update
Logboek in portifolio + aanvulling van onderzoek + input naar robotjs code verandert
</commit_message>
<xml_diff>
--- a/Portfolio/P01 - Onderzoek.docx
+++ b/Portfolio/P01 - Onderzoek.docx
@@ -409,7 +409,7 @@
         <w:t xml:space="preserve"> gevraagd maar zelfs met de extra hulp kwamen we nergens, ik heb uitgevonden dat dit al een probleem is sinds 2015.</w:t>
       </w:r>
       <w:r>
-        <w:t xml:space="preserve"> Dankzij de help van mijn leraar Berend weet ik wat het probleem is, het robotjs gebruikt een programma dat niet in de nieuwste versie van node zat</w:t>
+        <w:t xml:space="preserve"> Dankzij de help van mijn leraar Berend weet ik wat het probleem is, robotjs gebruikt een programma dat niet in de nieuwste versie van node zat</w:t>
       </w:r>
       <w:r>
         <w:t>,</w:t>
@@ -423,8 +423,35 @@
       <w:r>
         <w:t xml:space="preserve"> kunnen installeren.</w:t>
       </w:r>
-      <w:r>
-        <w:t xml:space="preserve"> Met de hulp van mijn leraar Berend ben ik er ook achter gekomen waarom games de input niet konden lezen, dit kwam omdat ze naar keyDown events luisteren, maar node-key-sender verstuurd een keyUp event naar het computer os. Ook heb gevonden dat de emulator die ik wou gebruiken voor de test alleen luistert naar een geregistreerde controller(voorbeeld: Xbox, PlayStation en keyboard) dat betekent dat geen van deze programma’s input geregistreerd wordt.</w:t>
+    </w:p>
+    <w:p/>
+    <w:p>
+      <w:r>
+        <w:t xml:space="preserve">Met de hulp van mijn leraar Berend ben ik er ook achter gekomen waarom games de input niet konden lezen, dit kwam omdat ze naar keyDown events luisteren, maar node-key-sender verstuurd een keyUp event naar </w:t>
+      </w:r>
+      <w:r>
+        <w:t>de</w:t>
+      </w:r>
+      <w:r>
+        <w:t xml:space="preserve"> computer</w:t>
+      </w:r>
+      <w:r>
+        <w:t>s</w:t>
+      </w:r>
+      <w:r>
+        <w:t xml:space="preserve"> </w:t>
+      </w:r>
+      <w:r>
+        <w:t>OS</w:t>
+      </w:r>
+      <w:r>
+        <w:t>. Ook heb gevonden dat de emulator die ik wou gebruiken voor de test alleen luistert naar een geregistreerde controller(voorbeeld: Xbox, PlayStation en keyboard) dat betekent dat geen van deze programma’s input geregistreerd wordt</w:t>
+      </w:r>
+      <w:r>
+        <w:t xml:space="preserve"> omdat het niet van deze geregistreerd programma’s kwam</w:t>
+      </w:r>
+      <w:r>
+        <w:t>.</w:t>
       </w:r>
       <w:bookmarkStart w:id="5" w:name="_GoBack"/>
       <w:bookmarkEnd w:id="5"/>

</xml_diff>